<commit_message>
Adding the final working code including the main python file with more tests
</commit_message>
<xml_diff>
--- a/Project_Plan.docx
+++ b/Project_Plan.docx
@@ -459,6 +459,83 @@
         <w:t>starships</w:t>
       </w:r>
       <w:proofErr w:type="spellEnd"/>
+    </w:p>
+    <w:p>
+      <w:pPr>
+        <w:pStyle w:val="ListParagraph"/>
+        <w:numPr>
+          <w:ilvl w:val="0"/>
+          <w:numId w:val="1"/>
+        </w:numPr>
+      </w:pPr>
+      <w:r>
+        <w:t>Create main file</w:t>
+      </w:r>
+    </w:p>
+    <w:p>
+      <w:pPr>
+        <w:pStyle w:val="ListParagraph"/>
+        <w:numPr>
+          <w:ilvl w:val="1"/>
+          <w:numId w:val="1"/>
+        </w:numPr>
+      </w:pPr>
+      <w:r>
+        <w:t xml:space="preserve">Pull data on all </w:t>
+      </w:r>
+      <w:proofErr w:type="spellStart"/>
+      <w:r>
+        <w:t>starships</w:t>
+      </w:r>
+      <w:proofErr w:type="spellEnd"/>
+    </w:p>
+    <w:p>
+      <w:pPr>
+        <w:pStyle w:val="ListParagraph"/>
+        <w:numPr>
+          <w:ilvl w:val="1"/>
+          <w:numId w:val="1"/>
+        </w:numPr>
+      </w:pPr>
+      <w:r>
+        <w:t xml:space="preserve">Replace ‘pilots’ field with list of their respective </w:t>
+      </w:r>
+      <w:proofErr w:type="spellStart"/>
+      <w:r>
+        <w:t>ObjectIDs</w:t>
+      </w:r>
+      <w:proofErr w:type="spellEnd"/>
+      <w:r>
+        <w:t xml:space="preserve"> from the characters collection</w:t>
+      </w:r>
+    </w:p>
+    <w:p>
+      <w:pPr>
+        <w:pStyle w:val="ListParagraph"/>
+        <w:numPr>
+          <w:ilvl w:val="1"/>
+          <w:numId w:val="1"/>
+        </w:numPr>
+      </w:pPr>
+      <w:r>
+        <w:t xml:space="preserve">Insert the </w:t>
+      </w:r>
+      <w:proofErr w:type="spellStart"/>
+      <w:r>
+        <w:t>starships</w:t>
+      </w:r>
+      <w:proofErr w:type="spellEnd"/>
+      <w:r>
+        <w:t xml:space="preserve"> as documents into the </w:t>
+      </w:r>
+      <w:proofErr w:type="spellStart"/>
+      <w:r>
+        <w:t>starships</w:t>
+      </w:r>
+      <w:proofErr w:type="spellEnd"/>
+      <w:r>
+        <w:t xml:space="preserve"> collection in MongoDB</w:t>
+      </w:r>
     </w:p>
     <w:sectPr>
       <w:pgSz w:w="11906" w:h="16838"/>

</xml_diff>